<commit_message>
Testplan gemaakt, klaar voor controle
</commit_message>
<xml_diff>
--- a/Documenten/Testplan.docx
+++ b/Documenten/Testplan.docx
@@ -391,8 +391,8 @@
       <w:tblGrid>
         <w:gridCol w:w="2376"/>
         <w:gridCol w:w="2401"/>
-        <w:gridCol w:w="2355"/>
-        <w:gridCol w:w="1884"/>
+        <w:gridCol w:w="3015"/>
+        <w:gridCol w:w="1224"/>
       </w:tblGrid>
       <w:tr>
         <w:tc>
@@ -439,7 +439,7 @@
         </w:tc>
         <w:tc>
           <w:tcPr>
-            <w:tcW w:w="2355" w:type="dxa"/>
+            <w:tcW w:w="3015" w:type="dxa"/>
             <w:shd w:val="clear" w:color="auto" w:fill="FFFF00"/>
           </w:tcPr>
           <w:p>
@@ -460,7 +460,7 @@
         </w:tc>
         <w:tc>
           <w:tcPr>
-            <w:tcW w:w="1884" w:type="dxa"/>
+            <w:tcW w:w="1224" w:type="dxa"/>
             <w:shd w:val="clear" w:color="auto" w:fill="FFFF00"/>
           </w:tcPr>
           <w:p>
@@ -503,7 +503,7 @@
         </w:tc>
         <w:tc>
           <w:tcPr>
-            <w:tcW w:w="2355" w:type="dxa"/>
+            <w:tcW w:w="3015" w:type="dxa"/>
           </w:tcPr>
           <w:p>
             <w:r>
@@ -513,9 +513,14 @@
         </w:tc>
         <w:tc>
           <w:tcPr>
-            <w:tcW w:w="1884" w:type="dxa"/>
-          </w:tcPr>
-          <w:p/>
+            <w:tcW w:w="1224" w:type="dxa"/>
+            <w:shd w:val="clear" w:color="auto" w:fill="92D050"/>
+          </w:tcPr>
+          <w:p>
+            <w:r>
+              <w:t>OK</w:t>
+            </w:r>
+          </w:p>
         </w:tc>
       </w:tr>
       <w:tr>
@@ -542,7 +547,7 @@
         </w:tc>
         <w:tc>
           <w:tcPr>
-            <w:tcW w:w="2355" w:type="dxa"/>
+            <w:tcW w:w="3015" w:type="dxa"/>
           </w:tcPr>
           <w:p>
             <w:r>
@@ -552,9 +557,14 @@
         </w:tc>
         <w:tc>
           <w:tcPr>
-            <w:tcW w:w="1884" w:type="dxa"/>
-          </w:tcPr>
-          <w:p/>
+            <w:tcW w:w="1224" w:type="dxa"/>
+            <w:shd w:val="clear" w:color="auto" w:fill="FF0000"/>
+          </w:tcPr>
+          <w:p>
+            <w:r>
+              <w:t>NOK</w:t>
+            </w:r>
+          </w:p>
         </w:tc>
       </w:tr>
     </w:tbl>
@@ -593,14 +603,15 @@
         <w:tblLook w:val="04A0" w:firstRow="1" w:lastRow="0" w:firstColumn="1" w:lastColumn="0" w:noHBand="0" w:noVBand="1"/>
       </w:tblPr>
       <w:tblGrid>
-        <w:gridCol w:w="3005"/>
-        <w:gridCol w:w="3005"/>
-        <w:gridCol w:w="3006"/>
+        <w:gridCol w:w="2661"/>
+        <w:gridCol w:w="2285"/>
+        <w:gridCol w:w="2846"/>
+        <w:gridCol w:w="1224"/>
       </w:tblGrid>
       <w:tr>
         <w:tc>
           <w:tcPr>
-            <w:tcW w:w="3005" w:type="dxa"/>
+            <w:tcW w:w="2661" w:type="dxa"/>
             <w:shd w:val="clear" w:color="auto" w:fill="FFFF00"/>
           </w:tcPr>
           <w:p>
@@ -621,7 +632,7 @@
         </w:tc>
         <w:tc>
           <w:tcPr>
-            <w:tcW w:w="3005" w:type="dxa"/>
+            <w:tcW w:w="2285" w:type="dxa"/>
             <w:shd w:val="clear" w:color="auto" w:fill="FFFF00"/>
           </w:tcPr>
           <w:p>
@@ -642,7 +653,7 @@
         </w:tc>
         <w:tc>
           <w:tcPr>
-            <w:tcW w:w="3006" w:type="dxa"/>
+            <w:tcW w:w="2846" w:type="dxa"/>
             <w:shd w:val="clear" w:color="auto" w:fill="FFFF00"/>
           </w:tcPr>
           <w:p>
@@ -661,11 +672,32 @@
             </w:r>
           </w:p>
         </w:tc>
+        <w:tc>
+          <w:tcPr>
+            <w:tcW w:w="1224" w:type="dxa"/>
+            <w:shd w:val="clear" w:color="auto" w:fill="FFFF00"/>
+          </w:tcPr>
+          <w:p>
+            <w:pPr>
+              <w:rPr>
+                <w:b/>
+                <w:bCs/>
+              </w:rPr>
+            </w:pPr>
+            <w:r>
+              <w:rPr>
+                <w:b/>
+                <w:bCs/>
+              </w:rPr>
+              <w:t>OK / NOK</w:t>
+            </w:r>
+          </w:p>
+        </w:tc>
       </w:tr>
       <w:tr>
         <w:tc>
           <w:tcPr>
-            <w:tcW w:w="3005" w:type="dxa"/>
+            <w:tcW w:w="2661" w:type="dxa"/>
           </w:tcPr>
           <w:p>
             <w:r>
@@ -676,7 +708,7 @@
         </w:tc>
         <w:tc>
           <w:tcPr>
-            <w:tcW w:w="3005" w:type="dxa"/>
+            <w:tcW w:w="2285" w:type="dxa"/>
           </w:tcPr>
           <w:p>
             <w:r>
@@ -690,23 +722,28 @@
               <w:t>USB Green</w:t>
             </w:r>
             <w:r>
-              <w:t>” in</w:t>
-            </w:r>
-            <w:r>
-              <w:t xml:space="preserve"> en druk op Enter.</w:t>
-            </w:r>
-          </w:p>
-        </w:tc>
-        <w:tc>
-          <w:tcPr>
-            <w:tcW w:w="3006" w:type="dxa"/>
-          </w:tcPr>
-          <w:p>
-            <w:r>
-              <w:t>Er wordt één product gevonden, namelijk: “</w:t>
-            </w:r>
-            <w:r>
-              <w:t>USB MISSILE LAUNCHER (GREEN)”</w:t>
+              <w:t>” in en druk op Enter.</w:t>
+            </w:r>
+          </w:p>
+        </w:tc>
+        <w:tc>
+          <w:tcPr>
+            <w:tcW w:w="2846" w:type="dxa"/>
+          </w:tcPr>
+          <w:p>
+            <w:r>
+              <w:t>Er wordt één product gevonden, namelijk: “USB MISSILE LAUNCHER (GREEN)”</w:t>
+            </w:r>
+          </w:p>
+        </w:tc>
+        <w:tc>
+          <w:tcPr>
+            <w:tcW w:w="1224" w:type="dxa"/>
+            <w:shd w:val="clear" w:color="auto" w:fill="92D050"/>
+          </w:tcPr>
+          <w:p>
+            <w:r>
+              <w:t>OK</w:t>
             </w:r>
           </w:p>
         </w:tc>
@@ -714,7 +751,7 @@
       <w:tr>
         <w:tc>
           <w:tcPr>
-            <w:tcW w:w="3005" w:type="dxa"/>
+            <w:tcW w:w="2661" w:type="dxa"/>
           </w:tcPr>
           <w:p>
             <w:r>
@@ -725,7 +762,7 @@
         </w:tc>
         <w:tc>
           <w:tcPr>
-            <w:tcW w:w="3005" w:type="dxa"/>
+            <w:tcW w:w="2285" w:type="dxa"/>
           </w:tcPr>
           <w:p>
             <w:r>
@@ -739,22 +776,13 @@
               <w:t>16</w:t>
             </w:r>
             <w:r>
-              <w:t>” in</w:t>
-            </w:r>
-            <w:r>
-              <w:t xml:space="preserve"> en</w:t>
-            </w:r>
-            <w:r>
-              <w:t xml:space="preserve"> </w:t>
-            </w:r>
-            <w:r>
-              <w:t>druk op Enter.</w:t>
-            </w:r>
-          </w:p>
-        </w:tc>
-        <w:tc>
-          <w:tcPr>
-            <w:tcW w:w="3006" w:type="dxa"/>
+              <w:t>” in en druk op Enter.</w:t>
+            </w:r>
+          </w:p>
+        </w:tc>
+        <w:tc>
+          <w:tcPr>
+            <w:tcW w:w="2846" w:type="dxa"/>
           </w:tcPr>
           <w:p>
             <w:r>
@@ -767,6 +795,17 @@
             <w:proofErr w:type="spellEnd"/>
             <w:r>
               <w:t>, namelijk: “DBA JOKE MUG – MIND IF I JOIN YOU? (WHITE)”</w:t>
+            </w:r>
+          </w:p>
+        </w:tc>
+        <w:tc>
+          <w:tcPr>
+            <w:tcW w:w="1224" w:type="dxa"/>
+            <w:shd w:val="clear" w:color="auto" w:fill="92D050"/>
+          </w:tcPr>
+          <w:p>
+            <w:r>
+              <w:t>OK</w:t>
             </w:r>
           </w:p>
         </w:tc>
@@ -774,7 +813,7 @@
       <w:tr>
         <w:tc>
           <w:tcPr>
-            <w:tcW w:w="3005" w:type="dxa"/>
+            <w:tcW w:w="2661" w:type="dxa"/>
           </w:tcPr>
           <w:p>
             <w:r>
@@ -832,14 +871,11 @@
         </w:tc>
         <w:tc>
           <w:tcPr>
-            <w:tcW w:w="3005" w:type="dxa"/>
-          </w:tcPr>
-          <w:p>
-            <w:r>
-              <w:t xml:space="preserve">Vul in het zoekveld </w:t>
-            </w:r>
-            <w:r>
-              <w:t>de zoekterm “</w:t>
+            <w:tcW w:w="2285" w:type="dxa"/>
+          </w:tcPr>
+          <w:p>
+            <w:r>
+              <w:t>Vul in het zoekveld de zoekterm “</w:t>
             </w:r>
             <w:proofErr w:type="spellStart"/>
             <w:r>
@@ -857,7 +893,7 @@
         </w:tc>
         <w:tc>
           <w:tcPr>
-            <w:tcW w:w="3006" w:type="dxa"/>
+            <w:tcW w:w="2846" w:type="dxa"/>
           </w:tcPr>
           <w:p>
             <w:r>
@@ -870,6 +906,17 @@
             <w:proofErr w:type="spellEnd"/>
             <w:r>
               <w:t>” in de titel.</w:t>
+            </w:r>
+          </w:p>
+        </w:tc>
+        <w:tc>
+          <w:tcPr>
+            <w:tcW w:w="1224" w:type="dxa"/>
+            <w:shd w:val="clear" w:color="auto" w:fill="92D050"/>
+          </w:tcPr>
+          <w:p>
+            <w:r>
+              <w:t>OK</w:t>
             </w:r>
           </w:p>
         </w:tc>
@@ -877,7 +924,7 @@
       <w:tr>
         <w:tc>
           <w:tcPr>
-            <w:tcW w:w="3005" w:type="dxa"/>
+            <w:tcW w:w="2661" w:type="dxa"/>
           </w:tcPr>
           <w:p>
             <w:r>
@@ -887,7 +934,7 @@
         </w:tc>
         <w:tc>
           <w:tcPr>
-            <w:tcW w:w="3005" w:type="dxa"/>
+            <w:tcW w:w="2285" w:type="dxa"/>
           </w:tcPr>
           <w:p>
             <w:r>
@@ -897,11 +944,22 @@
         </w:tc>
         <w:tc>
           <w:tcPr>
-            <w:tcW w:w="3006" w:type="dxa"/>
+            <w:tcW w:w="2846" w:type="dxa"/>
           </w:tcPr>
           <w:p>
             <w:r>
               <w:t>Bij elk product staat aangegeven dat de prijs inclusief BTW is.</w:t>
+            </w:r>
+          </w:p>
+        </w:tc>
+        <w:tc>
+          <w:tcPr>
+            <w:tcW w:w="1224" w:type="dxa"/>
+            <w:shd w:val="clear" w:color="auto" w:fill="92D050"/>
+          </w:tcPr>
+          <w:p>
+            <w:r>
+              <w:t>OK</w:t>
             </w:r>
           </w:p>
         </w:tc>
@@ -909,7 +967,7 @@
       <w:tr>
         <w:tc>
           <w:tcPr>
-            <w:tcW w:w="3005" w:type="dxa"/>
+            <w:tcW w:w="2661" w:type="dxa"/>
           </w:tcPr>
           <w:p>
             <w:r>
@@ -940,100 +998,85 @@
         </w:tc>
         <w:tc>
           <w:tcPr>
-            <w:tcW w:w="3005" w:type="dxa"/>
-          </w:tcPr>
-          <w:p>
-            <w:r>
-              <w:t xml:space="preserve">Open de zoekpagina. Klik bij </w:t>
-            </w:r>
-            <w:r>
-              <w:t>S</w:t>
-            </w:r>
-            <w:r>
-              <w:t xml:space="preserve">orteren op </w:t>
+            <w:tcW w:w="2285" w:type="dxa"/>
+          </w:tcPr>
+          <w:p>
+            <w:r>
+              <w:t xml:space="preserve">Open de zoekpagina. Klik bij Sorteren op </w:t>
             </w:r>
             <w:r>
               <w:rPr>
                 <w:i/>
                 <w:iCs/>
               </w:rPr>
-              <w:t>Prijs</w:t>
+              <w:t>Prijs aflopend</w:t>
+            </w:r>
+            <w:r>
+              <w:t xml:space="preserve">. Controleer of de prijzen aflopend zijn (hoge prijzen eerst, lagere prijzen later).  Klik hierna op bij sorteren op </w:t>
             </w:r>
             <w:r>
               <w:rPr>
                 <w:i/>
                 <w:iCs/>
               </w:rPr>
-              <w:t xml:space="preserve"> aflopend</w:t>
-            </w:r>
-            <w:r>
-              <w:t>. Controleer of de prijzen aflopend zijn (hoge prijzen eerst, lagere prijzen later)</w:t>
-            </w:r>
-            <w:r>
-              <w:t xml:space="preserve">. </w:t>
-            </w:r>
-            <w:r>
-              <w:t xml:space="preserve"> Klik hierna op bij sorteren op </w:t>
+              <w:t>Naam oplopend</w:t>
+            </w:r>
+          </w:p>
+        </w:tc>
+        <w:tc>
+          <w:tcPr>
+            <w:tcW w:w="2846" w:type="dxa"/>
+          </w:tcPr>
+          <w:p>
+            <w:r>
+              <w:t>Het systeem sorteert de producten op de ingestelde volgorde.</w:t>
+            </w:r>
+          </w:p>
+          <w:p>
+            <w:r>
+              <w:t xml:space="preserve">In het geval van optie </w:t>
             </w:r>
             <w:r>
               <w:rPr>
                 <w:i/>
                 <w:iCs/>
               </w:rPr>
-              <w:t>Naam oplopend</w:t>
-            </w:r>
-          </w:p>
-        </w:tc>
-        <w:tc>
-          <w:tcPr>
-            <w:tcW w:w="3006" w:type="dxa"/>
-          </w:tcPr>
-          <w:p>
-            <w:r>
-              <w:t>Het systeem sorteert de producten op de ingestelde volgorde.</w:t>
-            </w:r>
-          </w:p>
-          <w:p>
-            <w:r>
-              <w:t xml:space="preserve">In het geval van </w:t>
-            </w:r>
-            <w:r>
-              <w:t xml:space="preserve">optie </w:t>
+              <w:t>Prijs aflopend</w:t>
+            </w:r>
+            <w:r>
+              <w:t xml:space="preserve"> zijn de getoonde producten aflopend in prijs.</w:t>
+            </w:r>
+          </w:p>
+          <w:p/>
+          <w:p>
+            <w:r>
+              <w:t xml:space="preserve">In het geval van optie </w:t>
             </w:r>
             <w:r>
               <w:rPr>
                 <w:i/>
                 <w:iCs/>
               </w:rPr>
-              <w:t>Prijs aflopend</w:t>
-            </w:r>
-            <w:r>
-              <w:t xml:space="preserve"> zijn d</w:t>
-            </w:r>
-            <w:r>
-              <w:t>e getoonde producten aflopend in prijs.</w:t>
-            </w:r>
-          </w:p>
-          <w:p/>
-          <w:p>
-            <w:r>
-              <w:t xml:space="preserve">In het geval van optie </w:t>
-            </w:r>
-            <w:r>
-              <w:rPr>
-                <w:i/>
-                <w:iCs/>
-              </w:rPr>
               <w:t>Naam oplopend</w:t>
             </w:r>
             <w:r>
               <w:t xml:space="preserve"> zijn de getoonde producten </w:t>
             </w:r>
             <w:r>
-              <w:t>gesorteerd op alfabetische volgorde</w:t>
-            </w:r>
-            <w:r>
-              <w:t>.</w:t>
+              <w:lastRenderedPageBreak/>
+              <w:t>gesorteerd op alfabetische volgorde.</w:t>
+            </w:r>
+          </w:p>
+        </w:tc>
+        <w:tc>
+          <w:tcPr>
+            <w:tcW w:w="1224" w:type="dxa"/>
+            <w:shd w:val="clear" w:color="auto" w:fill="92D050"/>
+          </w:tcPr>
+          <w:p>
+            <w:r>
+              <w:lastRenderedPageBreak/>
+              <w:t>OK</w:t>
             </w:r>
           </w:p>
         </w:tc>
@@ -1053,7 +1096,6 @@
         </w:numPr>
       </w:pPr>
       <w:r>
-        <w:lastRenderedPageBreak/>
         <w:t>US</w:t>
       </w:r>
       <w:r>
@@ -1093,14 +1135,15 @@
         <w:tblLook w:val="04A0" w:firstRow="1" w:lastRow="0" w:firstColumn="1" w:lastColumn="0" w:noHBand="0" w:noVBand="1"/>
       </w:tblPr>
       <w:tblGrid>
-        <w:gridCol w:w="3005"/>
-        <w:gridCol w:w="3005"/>
-        <w:gridCol w:w="3006"/>
+        <w:gridCol w:w="2429"/>
+        <w:gridCol w:w="2618"/>
+        <w:gridCol w:w="2745"/>
+        <w:gridCol w:w="1224"/>
       </w:tblGrid>
       <w:tr>
         <w:tc>
           <w:tcPr>
-            <w:tcW w:w="3005" w:type="dxa"/>
+            <w:tcW w:w="2429" w:type="dxa"/>
             <w:shd w:val="clear" w:color="auto" w:fill="FFFF00"/>
           </w:tcPr>
           <w:p>
@@ -1121,7 +1164,7 @@
         </w:tc>
         <w:tc>
           <w:tcPr>
-            <w:tcW w:w="3005" w:type="dxa"/>
+            <w:tcW w:w="2618" w:type="dxa"/>
             <w:shd w:val="clear" w:color="auto" w:fill="FFFF00"/>
           </w:tcPr>
           <w:p>
@@ -1142,7 +1185,7 @@
         </w:tc>
         <w:tc>
           <w:tcPr>
-            <w:tcW w:w="3006" w:type="dxa"/>
+            <w:tcW w:w="2745" w:type="dxa"/>
             <w:shd w:val="clear" w:color="auto" w:fill="FFFF00"/>
           </w:tcPr>
           <w:p>
@@ -1161,11 +1204,32 @@
             </w:r>
           </w:p>
         </w:tc>
+        <w:tc>
+          <w:tcPr>
+            <w:tcW w:w="1224" w:type="dxa"/>
+            <w:shd w:val="clear" w:color="auto" w:fill="FFFF00"/>
+          </w:tcPr>
+          <w:p>
+            <w:pPr>
+              <w:rPr>
+                <w:b/>
+                <w:bCs/>
+              </w:rPr>
+            </w:pPr>
+            <w:r>
+              <w:rPr>
+                <w:b/>
+                <w:bCs/>
+              </w:rPr>
+              <w:t>OK / NOK</w:t>
+            </w:r>
+          </w:p>
+        </w:tc>
       </w:tr>
       <w:tr>
         <w:tc>
           <w:tcPr>
-            <w:tcW w:w="3005" w:type="dxa"/>
+            <w:tcW w:w="2429" w:type="dxa"/>
           </w:tcPr>
           <w:p>
             <w:r>
@@ -1175,7 +1239,7 @@
         </w:tc>
         <w:tc>
           <w:tcPr>
-            <w:tcW w:w="3005" w:type="dxa"/>
+            <w:tcW w:w="2618" w:type="dxa"/>
           </w:tcPr>
           <w:p>
             <w:r>
@@ -1185,11 +1249,22 @@
         </w:tc>
         <w:tc>
           <w:tcPr>
-            <w:tcW w:w="3006" w:type="dxa"/>
+            <w:tcW w:w="2745" w:type="dxa"/>
           </w:tcPr>
           <w:p>
             <w:r>
               <w:t>Er staat een omschrijving bovenaan de pagina.</w:t>
+            </w:r>
+          </w:p>
+        </w:tc>
+        <w:tc>
+          <w:tcPr>
+            <w:tcW w:w="1224" w:type="dxa"/>
+            <w:shd w:val="clear" w:color="auto" w:fill="92D050"/>
+          </w:tcPr>
+          <w:p>
+            <w:r>
+              <w:t>OK</w:t>
             </w:r>
           </w:p>
         </w:tc>
@@ -1197,7 +1272,7 @@
       <w:tr>
         <w:tc>
           <w:tcPr>
-            <w:tcW w:w="3005" w:type="dxa"/>
+            <w:tcW w:w="2429" w:type="dxa"/>
           </w:tcPr>
           <w:p>
             <w:r>
@@ -1207,7 +1282,7 @@
         </w:tc>
         <w:tc>
           <w:tcPr>
-            <w:tcW w:w="3005" w:type="dxa"/>
+            <w:tcW w:w="2618" w:type="dxa"/>
           </w:tcPr>
           <w:p>
             <w:r>
@@ -1217,11 +1292,22 @@
         </w:tc>
         <w:tc>
           <w:tcPr>
-            <w:tcW w:w="3006" w:type="dxa"/>
+            <w:tcW w:w="2745" w:type="dxa"/>
           </w:tcPr>
           <w:p>
             <w:r>
               <w:t>Er staat een prijs rechts bovenaan de pagina.</w:t>
+            </w:r>
+          </w:p>
+        </w:tc>
+        <w:tc>
+          <w:tcPr>
+            <w:tcW w:w="1224" w:type="dxa"/>
+            <w:shd w:val="clear" w:color="auto" w:fill="92D050"/>
+          </w:tcPr>
+          <w:p>
+            <w:r>
+              <w:t>OK</w:t>
             </w:r>
           </w:p>
         </w:tc>
@@ -1229,7 +1315,7 @@
       <w:tr>
         <w:tc>
           <w:tcPr>
-            <w:tcW w:w="3005" w:type="dxa"/>
+            <w:tcW w:w="2429" w:type="dxa"/>
           </w:tcPr>
           <w:p>
             <w:r>
@@ -1252,14 +1338,11 @@
         </w:tc>
         <w:tc>
           <w:tcPr>
-            <w:tcW w:w="3005" w:type="dxa"/>
-          </w:tcPr>
-          <w:p>
-            <w:r>
-              <w:t>Open de productpagina</w:t>
-            </w:r>
-            <w:r>
-              <w:t xml:space="preserve">’s van producten </w:t>
+            <w:tcW w:w="2618" w:type="dxa"/>
+          </w:tcPr>
+          <w:p>
+            <w:r>
+              <w:t xml:space="preserve">Open de productpagina’s van producten </w:t>
             </w:r>
             <w:r>
               <w:rPr>
@@ -1295,7 +1378,7 @@
         </w:tc>
         <w:tc>
           <w:tcPr>
-            <w:tcW w:w="3006" w:type="dxa"/>
+            <w:tcW w:w="2745" w:type="dxa"/>
           </w:tcPr>
           <w:p>
             <w:r>
@@ -1305,31 +1388,30 @@
           <w:p/>
           <w:p>
             <w:r>
-              <w:t>In het geval van product 1 moet hier één enke</w:t>
-            </w:r>
-            <w:r>
-              <w:t>le afbeelding staan</w:t>
-            </w:r>
-            <w:r>
-              <w:t xml:space="preserve">. </w:t>
+              <w:t xml:space="preserve">In het geval van product 1 moet hier één enkele afbeelding staan. </w:t>
             </w:r>
           </w:p>
           <w:p/>
           <w:p>
             <w:r>
-              <w:t>In het geval van product 16 moet</w:t>
-            </w:r>
-            <w:r>
-              <w:t>en hier 3 afbeeldingen staan.</w:t>
+              <w:t>In het geval van product 16 moeten hier 3 afbeeldingen staan.</w:t>
             </w:r>
           </w:p>
           <w:p/>
           <w:p>
             <w:r>
-              <w:t>In het geval van product 222 staat hier één enkel plaatje, namelijk de</w:t>
-            </w:r>
-            <w:r>
-              <w:t>gene van de categorie.</w:t>
+              <w:t>In het geval van product 222 staat hier één enkel plaatje, namelijk degene van de categorie.</w:t>
+            </w:r>
+          </w:p>
+        </w:tc>
+        <w:tc>
+          <w:tcPr>
+            <w:tcW w:w="1224" w:type="dxa"/>
+            <w:shd w:val="clear" w:color="auto" w:fill="FF0000"/>
+          </w:tcPr>
+          <w:p>
+            <w:r>
+              <w:t>NOK</w:t>
             </w:r>
           </w:p>
         </w:tc>
@@ -1337,7 +1419,7 @@
       <w:tr>
         <w:tc>
           <w:tcPr>
-            <w:tcW w:w="3005" w:type="dxa"/>
+            <w:tcW w:w="2429" w:type="dxa"/>
           </w:tcPr>
           <w:p>
             <w:r>
@@ -1348,7 +1430,7 @@
         </w:tc>
         <w:tc>
           <w:tcPr>
-            <w:tcW w:w="3005" w:type="dxa"/>
+            <w:tcW w:w="2618" w:type="dxa"/>
           </w:tcPr>
           <w:p>
             <w:pPr>
@@ -1357,13 +1439,7 @@
               </w:rPr>
             </w:pPr>
             <w:r>
-              <w:t>Open product</w:t>
-            </w:r>
-            <w:r>
-              <w:t>en</w:t>
-            </w:r>
-            <w:r>
-              <w:t xml:space="preserve"> </w:t>
+              <w:t xml:space="preserve">Open producten </w:t>
             </w:r>
             <w:r>
               <w:rPr>
@@ -1389,7 +1465,7 @@
         </w:tc>
         <w:tc>
           <w:tcPr>
-            <w:tcW w:w="3006" w:type="dxa"/>
+            <w:tcW w:w="2745" w:type="dxa"/>
           </w:tcPr>
           <w:p>
             <w:r>
@@ -1399,22 +1475,24 @@
           <w:p/>
           <w:p>
             <w:r>
-              <w:t xml:space="preserve">In het geval van product 16 </w:t>
-            </w:r>
-            <w:r>
-              <w:t>staat er een link naar filmmateriaal.</w:t>
+              <w:t>In het geval van product 16 staat er een link naar filmmateriaal.</w:t>
             </w:r>
           </w:p>
           <w:p/>
           <w:p>
             <w:r>
-              <w:t>I</w:t>
-            </w:r>
-            <w:r>
-              <w:t xml:space="preserve">n het geval van </w:t>
-            </w:r>
-            <w:r>
-              <w:t>product 222 staat er geen link.</w:t>
+              <w:t>In het geval van product 222 staat er geen link.</w:t>
+            </w:r>
+          </w:p>
+        </w:tc>
+        <w:tc>
+          <w:tcPr>
+            <w:tcW w:w="1224" w:type="dxa"/>
+            <w:shd w:val="clear" w:color="auto" w:fill="FF0000"/>
+          </w:tcPr>
+          <w:p>
+            <w:r>
+              <w:t>NOK</w:t>
             </w:r>
           </w:p>
         </w:tc>
@@ -1422,36 +1500,27 @@
       <w:tr>
         <w:tc>
           <w:tcPr>
-            <w:tcW w:w="3005" w:type="dxa"/>
-          </w:tcPr>
-          <w:p>
-            <w:r>
-              <w:t xml:space="preserve">Het systeem toont de </w:t>
-            </w:r>
-            <w:r>
-              <w:t>voorraadin</w:t>
+            <w:tcW w:w="2429" w:type="dxa"/>
+          </w:tcPr>
+          <w:p>
+            <w:r>
+              <w:t>Het systeem toont de voorraadin</w:t>
             </w:r>
             <w:r>
               <w:t>dicatie</w:t>
             </w:r>
             <w:r>
-              <w:t xml:space="preserve"> </w:t>
-            </w:r>
-            <w:r>
-              <w:t>van het product.</w:t>
-            </w:r>
-          </w:p>
-        </w:tc>
-        <w:tc>
-          <w:tcPr>
-            <w:tcW w:w="3005" w:type="dxa"/>
-          </w:tcPr>
-          <w:p>
-            <w:r>
-              <w:t>Open product</w:t>
-            </w:r>
-            <w:r>
-              <w:t xml:space="preserve">en </w:t>
+              <w:t xml:space="preserve"> van het product.</w:t>
+            </w:r>
+          </w:p>
+        </w:tc>
+        <w:tc>
+          <w:tcPr>
+            <w:tcW w:w="2618" w:type="dxa"/>
+          </w:tcPr>
+          <w:p>
+            <w:r>
+              <w:t xml:space="preserve">Open producten </w:t>
             </w:r>
             <w:r>
               <w:rPr>
@@ -1477,30 +1546,39 @@
         </w:tc>
         <w:tc>
           <w:tcPr>
-            <w:tcW w:w="3006" w:type="dxa"/>
-          </w:tcPr>
-          <w:p>
-            <w:r>
-              <w:t>Bij een product staat aan de rechter bovenkant een voorraadindicatie. In deze indicatie wordt aangegeven hoeveel producten er op voorraad zijn met een maximum van 1000 producten. Hierboven wordt er aangegeven: “Ruime voorraad beschikbaar”.</w:t>
+            <w:tcW w:w="2745" w:type="dxa"/>
+          </w:tcPr>
+          <w:p>
+            <w:r>
+              <w:t xml:space="preserve">Bij een product staat aan de rechter bovenkant een voorraadindicatie. In deze indicatie wordt aangegeven hoeveel producten er op voorraad </w:t>
+            </w:r>
+            <w:r>
+              <w:lastRenderedPageBreak/>
+              <w:t>zijn met een maximum van 1000 producten. Hierboven wordt er aangegeven: “Ruime voorraad beschikbaar”.</w:t>
             </w:r>
           </w:p>
           <w:p/>
           <w:p>
             <w:r>
+              <w:t>In het geval van product 98 staat er: “Voorraad: 25”.</w:t>
+            </w:r>
+          </w:p>
+          <w:p/>
+          <w:p>
+            <w:r>
+              <w:t>In het geval van product 16 staat er: “Ruime voorraad beschikbaar.”</w:t>
+            </w:r>
+          </w:p>
+        </w:tc>
+        <w:tc>
+          <w:tcPr>
+            <w:tcW w:w="1224" w:type="dxa"/>
+            <w:shd w:val="clear" w:color="auto" w:fill="FF0000"/>
+          </w:tcPr>
+          <w:p>
+            <w:r>
               <w:lastRenderedPageBreak/>
-              <w:t>In het geval van product 98 staat er: “Voorraad: 25”.</w:t>
-            </w:r>
-          </w:p>
-          <w:p/>
-          <w:p>
-            <w:r>
-              <w:t>In het geval van product 16 staat er: “Ruime voorraad beschikbaar</w:t>
-            </w:r>
-            <w:r>
-              <w:t>.</w:t>
-            </w:r>
-            <w:r>
-              <w:t>”</w:t>
+              <w:t>NOK</w:t>
             </w:r>
           </w:p>
         </w:tc>
@@ -1508,7 +1586,7 @@
       <w:tr>
         <w:tc>
           <w:tcPr>
-            <w:tcW w:w="3005" w:type="dxa"/>
+            <w:tcW w:w="2429" w:type="dxa"/>
           </w:tcPr>
           <w:p>
             <w:r>
@@ -1521,17 +1599,11 @@
         </w:tc>
         <w:tc>
           <w:tcPr>
-            <w:tcW w:w="3005" w:type="dxa"/>
-          </w:tcPr>
-          <w:p>
-            <w:r>
-              <w:t>Open product</w:t>
-            </w:r>
-            <w:r>
-              <w:t>en</w:t>
-            </w:r>
-            <w:r>
-              <w:t xml:space="preserve"> </w:t>
+            <w:tcW w:w="2618" w:type="dxa"/>
+          </w:tcPr>
+          <w:p>
+            <w:r>
+              <w:t xml:space="preserve">Open producten </w:t>
             </w:r>
             <w:r>
               <w:rPr>
@@ -1557,20 +1629,22 @@
         </w:tc>
         <w:tc>
           <w:tcPr>
-            <w:tcW w:w="3006" w:type="dxa"/>
-          </w:tcPr>
-          <w:p>
-            <w:r>
-              <w:t xml:space="preserve">Er </w:t>
-            </w:r>
-            <w:r>
-              <w:t>wordt</w:t>
-            </w:r>
-            <w:r>
-              <w:t xml:space="preserve"> aan de rechterbovenkant van de pagina aangegeven dat </w:t>
-            </w:r>
-            <w:r>
-              <w:t>de prijs inclusief BTW is.</w:t>
+            <w:tcW w:w="2745" w:type="dxa"/>
+          </w:tcPr>
+          <w:p>
+            <w:r>
+              <w:t>Er wordt aan de rechterbovenkant van de pagina aangegeven dat de prijs inclusief BTW is.</w:t>
+            </w:r>
+          </w:p>
+        </w:tc>
+        <w:tc>
+          <w:tcPr>
+            <w:tcW w:w="1224" w:type="dxa"/>
+            <w:shd w:val="clear" w:color="auto" w:fill="92D050"/>
+          </w:tcPr>
+          <w:p>
+            <w:r>
+              <w:t>OK</w:t>
             </w:r>
           </w:p>
         </w:tc>
@@ -1610,14 +1684,15 @@
         <w:tblLook w:val="04A0" w:firstRow="1" w:lastRow="0" w:firstColumn="1" w:lastColumn="0" w:noHBand="0" w:noVBand="1"/>
       </w:tblPr>
       <w:tblGrid>
-        <w:gridCol w:w="3005"/>
-        <w:gridCol w:w="3005"/>
-        <w:gridCol w:w="3006"/>
+        <w:gridCol w:w="2493"/>
+        <w:gridCol w:w="2252"/>
+        <w:gridCol w:w="3047"/>
+        <w:gridCol w:w="1224"/>
       </w:tblGrid>
       <w:tr>
         <w:tc>
           <w:tcPr>
-            <w:tcW w:w="3005" w:type="dxa"/>
+            <w:tcW w:w="2493" w:type="dxa"/>
             <w:shd w:val="clear" w:color="auto" w:fill="FFFF00"/>
           </w:tcPr>
           <w:p>
@@ -1638,7 +1713,7 @@
         </w:tc>
         <w:tc>
           <w:tcPr>
-            <w:tcW w:w="3005" w:type="dxa"/>
+            <w:tcW w:w="2252" w:type="dxa"/>
             <w:shd w:val="clear" w:color="auto" w:fill="FFFF00"/>
           </w:tcPr>
           <w:p>
@@ -1659,7 +1734,7 @@
         </w:tc>
         <w:tc>
           <w:tcPr>
-            <w:tcW w:w="3006" w:type="dxa"/>
+            <w:tcW w:w="3047" w:type="dxa"/>
             <w:shd w:val="clear" w:color="auto" w:fill="FFFF00"/>
           </w:tcPr>
           <w:p>
@@ -1678,11 +1753,32 @@
             </w:r>
           </w:p>
         </w:tc>
+        <w:tc>
+          <w:tcPr>
+            <w:tcW w:w="1224" w:type="dxa"/>
+            <w:shd w:val="clear" w:color="auto" w:fill="FFFF00"/>
+          </w:tcPr>
+          <w:p>
+            <w:pPr>
+              <w:rPr>
+                <w:b/>
+                <w:bCs/>
+              </w:rPr>
+            </w:pPr>
+            <w:r>
+              <w:rPr>
+                <w:b/>
+                <w:bCs/>
+              </w:rPr>
+              <w:t>OK / NOK</w:t>
+            </w:r>
+          </w:p>
+        </w:tc>
       </w:tr>
       <w:tr>
         <w:tc>
           <w:tcPr>
-            <w:tcW w:w="3005" w:type="dxa"/>
+            <w:tcW w:w="2493" w:type="dxa"/>
           </w:tcPr>
           <w:p>
             <w:r>
@@ -1693,7 +1789,7 @@
         </w:tc>
         <w:tc>
           <w:tcPr>
-            <w:tcW w:w="3005" w:type="dxa"/>
+            <w:tcW w:w="2252" w:type="dxa"/>
           </w:tcPr>
           <w:p>
             <w:r>
@@ -1714,7 +1810,7 @@
         </w:tc>
         <w:tc>
           <w:tcPr>
-            <w:tcW w:w="3006" w:type="dxa"/>
+            <w:tcW w:w="3047" w:type="dxa"/>
           </w:tcPr>
           <w:p>
             <w:r>
@@ -1795,13 +1891,23 @@
               <w:t>Toys</w:t>
             </w:r>
           </w:p>
-          <w:p/>
+        </w:tc>
+        <w:tc>
+          <w:tcPr>
+            <w:tcW w:w="1224" w:type="dxa"/>
+            <w:shd w:val="clear" w:color="auto" w:fill="FF0000"/>
+          </w:tcPr>
+          <w:p>
+            <w:r>
+              <w:t>NOK</w:t>
+            </w:r>
+          </w:p>
         </w:tc>
       </w:tr>
       <w:tr>
         <w:tc>
           <w:tcPr>
-            <w:tcW w:w="3005" w:type="dxa"/>
+            <w:tcW w:w="2493" w:type="dxa"/>
           </w:tcPr>
           <w:p>
             <w:r>
@@ -1812,7 +1918,7 @@
         </w:tc>
         <w:tc>
           <w:tcPr>
-            <w:tcW w:w="3005" w:type="dxa"/>
+            <w:tcW w:w="2252" w:type="dxa"/>
           </w:tcPr>
           <w:p>
             <w:r>
@@ -1832,14 +1938,11 @@
         </w:tc>
         <w:tc>
           <w:tcPr>
-            <w:tcW w:w="3006" w:type="dxa"/>
-          </w:tcPr>
-          <w:p>
-            <w:r>
-              <w:t>Je ziet</w:t>
-            </w:r>
-            <w:r>
-              <w:t xml:space="preserve"> enkel producten waarin in de productbeschrijving het woord </w:t>
+            <w:tcW w:w="3047" w:type="dxa"/>
+          </w:tcPr>
+          <w:p>
+            <w:r>
+              <w:t xml:space="preserve">Je ziet enkel producten waarin in de productbeschrijving het woord </w:t>
             </w:r>
             <w:proofErr w:type="spellStart"/>
             <w:r>
@@ -1847,10 +1950,18 @@
             </w:r>
             <w:proofErr w:type="spellEnd"/>
             <w:r>
-              <w:t xml:space="preserve"> staan.</w:t>
-            </w:r>
-            <w:r>
-              <w:t xml:space="preserve"> </w:t>
+              <w:t xml:space="preserve"> staan. </w:t>
+            </w:r>
+          </w:p>
+        </w:tc>
+        <w:tc>
+          <w:tcPr>
+            <w:tcW w:w="1224" w:type="dxa"/>
+            <w:shd w:val="clear" w:color="auto" w:fill="92D050"/>
+          </w:tcPr>
+          <w:p>
+            <w:r>
+              <w:t>OK</w:t>
             </w:r>
           </w:p>
         </w:tc>
@@ -1858,7 +1969,7 @@
       <w:tr>
         <w:tc>
           <w:tcPr>
-            <w:tcW w:w="3005" w:type="dxa"/>
+            <w:tcW w:w="2493" w:type="dxa"/>
           </w:tcPr>
           <w:p>
             <w:r>
@@ -1880,7 +1991,7 @@
         </w:tc>
         <w:tc>
           <w:tcPr>
-            <w:tcW w:w="3005" w:type="dxa"/>
+            <w:tcW w:w="2252" w:type="dxa"/>
           </w:tcPr>
           <w:p>
             <w:r>
@@ -1904,13 +2015,7 @@
             </w:r>
             <w:proofErr w:type="spellEnd"/>
             <w:r>
-              <w:t xml:space="preserve"> naar beneden</w:t>
-            </w:r>
-            <w:r>
-              <w:t xml:space="preserve"> en c</w:t>
-            </w:r>
-            <w:r>
-              <w:t>ontroleer of er twee pagina’s zijn.</w:t>
+              <w:t xml:space="preserve"> naar beneden en controleer of er twee pagina’s zijn.</w:t>
             </w:r>
           </w:p>
           <w:p>
@@ -1935,10 +2040,7 @@
               <w:t>50</w:t>
             </w:r>
             <w:r>
-              <w:t>.</w:t>
-            </w:r>
-            <w:r>
-              <w:t xml:space="preserve"> </w:t>
+              <w:t xml:space="preserve">. </w:t>
             </w:r>
           </w:p>
           <w:p>
@@ -1948,16 +2050,13 @@
             </w:r>
             <w:proofErr w:type="spellEnd"/>
             <w:r>
-              <w:t xml:space="preserve"> naar beneden </w:t>
-            </w:r>
-            <w:r>
-              <w:t>en controleer of er nu nog één pagina is.</w:t>
-            </w:r>
-          </w:p>
-        </w:tc>
-        <w:tc>
-          <w:tcPr>
-            <w:tcW w:w="3006" w:type="dxa"/>
+              <w:t xml:space="preserve"> naar beneden en controleer of er nu nog één pagina is.</w:t>
+            </w:r>
+          </w:p>
+        </w:tc>
+        <w:tc>
+          <w:tcPr>
+            <w:tcW w:w="3047" w:type="dxa"/>
           </w:tcPr>
           <w:p>
             <w:r>
@@ -1970,6 +2069,17 @@
             <w:proofErr w:type="spellEnd"/>
             <w:r>
               <w:t xml:space="preserve"> 50 producten op één pagina.</w:t>
+            </w:r>
+          </w:p>
+        </w:tc>
+        <w:tc>
+          <w:tcPr>
+            <w:tcW w:w="1224" w:type="dxa"/>
+            <w:shd w:val="clear" w:color="auto" w:fill="92D050"/>
+          </w:tcPr>
+          <w:p>
+            <w:r>
+              <w:t>OK</w:t>
             </w:r>
           </w:p>
         </w:tc>
@@ -1977,20 +2087,21 @@
       <w:tr>
         <w:tc>
           <w:tcPr>
-            <w:tcW w:w="3005" w:type="dxa"/>
+            <w:tcW w:w="2493" w:type="dxa"/>
           </w:tcPr>
           <w:p>
             <w:r>
               <w:rPr>
                 <w:rFonts w:ascii="Calibri" w:eastAsia="Calibri" w:hAnsi="Calibri" w:cs="Calibri"/>
               </w:rPr>
+              <w:lastRenderedPageBreak/>
               <w:t>De prijs van een product is zichtbaar inclusief btw.</w:t>
             </w:r>
           </w:p>
         </w:tc>
         <w:tc>
           <w:tcPr>
-            <w:tcW w:w="3005" w:type="dxa"/>
+            <w:tcW w:w="2252" w:type="dxa"/>
           </w:tcPr>
           <w:p>
             <w:r>
@@ -2010,11 +2121,22 @@
         </w:tc>
         <w:tc>
           <w:tcPr>
-            <w:tcW w:w="3006" w:type="dxa"/>
+            <w:tcW w:w="3047" w:type="dxa"/>
           </w:tcPr>
           <w:p>
             <w:r>
               <w:t>De prijs is zichtbaar inclusief btw.</w:t>
+            </w:r>
+          </w:p>
+        </w:tc>
+        <w:tc>
+          <w:tcPr>
+            <w:tcW w:w="1224" w:type="dxa"/>
+            <w:shd w:val="clear" w:color="auto" w:fill="92D050"/>
+          </w:tcPr>
+          <w:p>
+            <w:r>
+              <w:t>OK</w:t>
             </w:r>
           </w:p>
         </w:tc>
@@ -2022,7 +2144,7 @@
       <w:tr>
         <w:tc>
           <w:tcPr>
-            <w:tcW w:w="3005" w:type="dxa"/>
+            <w:tcW w:w="2493" w:type="dxa"/>
           </w:tcPr>
           <w:p>
             <w:r>
@@ -2032,7 +2154,7 @@
         </w:tc>
         <w:tc>
           <w:tcPr>
-            <w:tcW w:w="3005" w:type="dxa"/>
+            <w:tcW w:w="2252" w:type="dxa"/>
           </w:tcPr>
           <w:p>
             <w:r>
@@ -2052,11 +2174,22 @@
         </w:tc>
         <w:tc>
           <w:tcPr>
-            <w:tcW w:w="3006" w:type="dxa"/>
+            <w:tcW w:w="3047" w:type="dxa"/>
           </w:tcPr>
           <w:p>
             <w:r>
               <w:t>Alle categorieën hebben een afbeelding.</w:t>
+            </w:r>
+          </w:p>
+        </w:tc>
+        <w:tc>
+          <w:tcPr>
+            <w:tcW w:w="1224" w:type="dxa"/>
+            <w:shd w:val="clear" w:color="auto" w:fill="FF0000"/>
+          </w:tcPr>
+          <w:p>
+            <w:r>
+              <w:t>NOK</w:t>
             </w:r>
           </w:p>
         </w:tc>
@@ -2064,7 +2197,7 @@
       <w:tr>
         <w:tc>
           <w:tcPr>
-            <w:tcW w:w="3005" w:type="dxa"/>
+            <w:tcW w:w="2493" w:type="dxa"/>
           </w:tcPr>
           <w:p>
             <w:r>
@@ -2077,7 +2210,7 @@
         </w:tc>
         <w:tc>
           <w:tcPr>
-            <w:tcW w:w="3005" w:type="dxa"/>
+            <w:tcW w:w="2252" w:type="dxa"/>
           </w:tcPr>
           <w:p>
             <w:r>
@@ -2124,34 +2257,28 @@
               <w:t xml:space="preserve"> alle producten d</w:t>
             </w:r>
             <w:r>
-              <w:t>e volgende</w:t>
-            </w:r>
-            <w:r>
-              <w:t xml:space="preserve"> </w:t>
-            </w:r>
-            <w:r>
-              <w:lastRenderedPageBreak/>
-              <w:t>informatie staat</w:t>
-            </w:r>
-            <w:r>
-              <w:t xml:space="preserve">. Bekijk de </w:t>
-            </w:r>
-            <w:r>
-              <w:t>bovenste</w:t>
-            </w:r>
-            <w:r>
-              <w:t xml:space="preserve"> 3 producten.</w:t>
-            </w:r>
-          </w:p>
-        </w:tc>
-        <w:tc>
-          <w:tcPr>
-            <w:tcW w:w="3006" w:type="dxa"/>
-          </w:tcPr>
-          <w:p>
-            <w:r>
-              <w:lastRenderedPageBreak/>
+              <w:t>e volgende informatie staat. Bekijk de bovenste 3 producten.</w:t>
+            </w:r>
+          </w:p>
+        </w:tc>
+        <w:tc>
+          <w:tcPr>
+            <w:tcW w:w="3047" w:type="dxa"/>
+          </w:tcPr>
+          <w:p>
+            <w:r>
               <w:t xml:space="preserve">Bij elk van de producten staan hoofdafbeelding, artikelnaam, artikelnummer en prijs. </w:t>
+            </w:r>
+          </w:p>
+        </w:tc>
+        <w:tc>
+          <w:tcPr>
+            <w:tcW w:w="1224" w:type="dxa"/>
+            <w:shd w:val="clear" w:color="auto" w:fill="92D050"/>
+          </w:tcPr>
+          <w:p>
+            <w:r>
+              <w:t>OK</w:t>
             </w:r>
           </w:p>
         </w:tc>
@@ -2159,14 +2286,13 @@
       <w:tr>
         <w:tc>
           <w:tcPr>
-            <w:tcW w:w="3005" w:type="dxa"/>
+            <w:tcW w:w="2493" w:type="dxa"/>
           </w:tcPr>
           <w:p>
             <w:r>
               <w:rPr>
                 <w:rFonts w:ascii="Calibri" w:eastAsia="Calibri" w:hAnsi="Calibri" w:cs="Calibri"/>
               </w:rPr>
-              <w:lastRenderedPageBreak/>
               <w:t>Als bezoeker en kan ik sorteren op prijs en op naam.</w:t>
             </w:r>
           </w:p>
@@ -2174,20 +2300,11 @@
         </w:tc>
         <w:tc>
           <w:tcPr>
-            <w:tcW w:w="3005" w:type="dxa"/>
-          </w:tcPr>
-          <w:p>
-            <w:r>
-              <w:t xml:space="preserve">Open de categorie: </w:t>
-            </w:r>
-            <w:r>
-              <w:t xml:space="preserve">Toys. Klik </w:t>
-            </w:r>
-            <w:r>
-              <w:t>bij sorteren op</w:t>
-            </w:r>
-            <w:r>
-              <w:t xml:space="preserve"> </w:t>
+            <w:tcW w:w="2252" w:type="dxa"/>
+          </w:tcPr>
+          <w:p>
+            <w:r>
+              <w:t xml:space="preserve">Open de categorie: Toys. Klik bij sorteren op </w:t>
             </w:r>
             <w:r>
               <w:rPr>
@@ -2213,14 +2330,11 @@
         </w:tc>
         <w:tc>
           <w:tcPr>
-            <w:tcW w:w="3006" w:type="dxa"/>
-          </w:tcPr>
-          <w:p>
-            <w:r>
-              <w:t xml:space="preserve">In het geval van prijs aflopend staat het product </w:t>
-            </w:r>
-            <w:r>
-              <w:t>“</w:t>
+            <w:tcW w:w="3047" w:type="dxa"/>
+          </w:tcPr>
+          <w:p>
+            <w:r>
+              <w:t>In het geval van prijs aflopend staat het product “</w:t>
             </w:r>
             <w:r>
               <w:t>R</w:t>
@@ -2256,18 +2370,23 @@
               <w:t xml:space="preserve">) 1/12 </w:t>
             </w:r>
             <w:r>
-              <w:t>SCALE</w:t>
-            </w:r>
-            <w:r>
-              <w:t xml:space="preserve">” bovenaan. </w:t>
-            </w:r>
-          </w:p>
-          <w:p>
-            <w:r>
-              <w:t xml:space="preserve">In het geval van Naam oplopend staat het product </w:t>
-            </w:r>
-            <w:r>
-              <w:t>“PACK OF 12 ACTION FIGURES (FEMALE)” bovenaan.</w:t>
+              <w:t xml:space="preserve">SCALE” bovenaan. </w:t>
+            </w:r>
+          </w:p>
+          <w:p>
+            <w:r>
+              <w:t>In het geval van Naam oplopend staat het product “PACK OF 12 ACTION FIGURES (FEMALE)” bovenaan.</w:t>
+            </w:r>
+          </w:p>
+        </w:tc>
+        <w:tc>
+          <w:tcPr>
+            <w:tcW w:w="1224" w:type="dxa"/>
+            <w:shd w:val="clear" w:color="auto" w:fill="92D050"/>
+          </w:tcPr>
+          <w:p>
+            <w:r>
+              <w:t>OK</w:t>
             </w:r>
           </w:p>
         </w:tc>
@@ -2275,7 +2394,7 @@
       <w:tr>
         <w:tc>
           <w:tcPr>
-            <w:tcW w:w="3005" w:type="dxa"/>
+            <w:tcW w:w="2493" w:type="dxa"/>
           </w:tcPr>
           <w:p>
             <w:r>
@@ -2292,7 +2411,7 @@
         </w:tc>
         <w:tc>
           <w:tcPr>
-            <w:tcW w:w="3005" w:type="dxa"/>
+            <w:tcW w:w="2252" w:type="dxa"/>
           </w:tcPr>
           <w:p>
             <w:r>
@@ -2312,29 +2431,17 @@
         </w:tc>
         <w:tc>
           <w:tcPr>
-            <w:tcW w:w="3006" w:type="dxa"/>
-          </w:tcPr>
-          <w:p>
-            <w:r>
-              <w:t>Bij alle producten wordt een voorraadind</w:t>
-            </w:r>
-            <w:r>
-              <w:t xml:space="preserve">icatie gegeven. Als er meer dan 1000 producten op </w:t>
-            </w:r>
-            <w:r>
-              <w:t>voorraad</w:t>
-            </w:r>
-            <w:r>
-              <w:t xml:space="preserve"> zijn wordt er “Ruime voorraad beschikbaar.” weergegeven. </w:t>
+            <w:tcW w:w="3047" w:type="dxa"/>
+          </w:tcPr>
+          <w:p>
+            <w:r>
+              <w:t xml:space="preserve">Bij alle producten wordt een voorraadindicatie gegeven. Als er meer dan 1000 producten op voorraad zijn wordt er “Ruime voorraad beschikbaar.” weergegeven. </w:t>
             </w:r>
           </w:p>
           <w:p/>
           <w:p>
             <w:r>
-              <w:t>De bovenste twee producten</w:t>
-            </w:r>
-            <w:r>
-              <w:t xml:space="preserve">, “The </w:t>
+              <w:t xml:space="preserve">De bovenste twee producten, “The </w:t>
             </w:r>
             <w:proofErr w:type="spellStart"/>
             <w:r>
@@ -2350,130 +2457,116 @@
             </w:r>
             <w:proofErr w:type="spellEnd"/>
             <w:r>
-              <w:t xml:space="preserve"> (White) 3XS” en</w:t>
-            </w:r>
-            <w:r>
+              <w:t xml:space="preserve"> (White) 3XS” en </w:t>
+            </w:r>
+            <w:r>
+              <w:t xml:space="preserve">“The </w:t>
+            </w:r>
+            <w:proofErr w:type="spellStart"/>
+            <w:r>
+              <w:t>Gu</w:t>
+            </w:r>
+            <w:proofErr w:type="spellEnd"/>
+            <w:r>
+              <w:t xml:space="preserve">" red shirt XML tag </w:t>
+            </w:r>
+            <w:proofErr w:type="spellStart"/>
+            <w:r>
+              <w:t>t-shirt</w:t>
+            </w:r>
+            <w:proofErr w:type="spellEnd"/>
+            <w:r>
+              <w:t xml:space="preserve"> (White) XXS”, geven </w:t>
+            </w:r>
+            <w:r>
+              <w:t>“</w:t>
+            </w:r>
+            <w:r>
+              <w:t>Ruime voorraad beschikbaar</w:t>
+            </w:r>
+            <w:r>
+              <w:t>.” aan.</w:t>
+            </w:r>
+          </w:p>
+          <w:p/>
+          <w:p>
+            <w:r>
+              <w:t>In het geval van het derde product (</w:t>
+            </w:r>
+          </w:p>
+          <w:p>
+            <w:pPr>
+              <w:rPr>
+                <w:lang w:val="en-US"/>
+              </w:rPr>
+            </w:pPr>
+            <w:r>
+              <w:rPr>
+                <w:lang w:val="en-US"/>
+              </w:rPr>
+              <w:t>“</w:t>
+            </w:r>
+            <w:r>
+              <w:rPr>
+                <w:lang w:val="en-US"/>
+              </w:rPr>
+              <w:t>The Gu" red shirt XML tag t-shirt (White) XS</w:t>
+            </w:r>
+            <w:r>
+              <w:rPr>
+                <w:lang w:val="en-US"/>
+              </w:rPr>
+              <w:t>”)</w:t>
+            </w:r>
+            <w:r>
+              <w:rPr>
+                <w:lang w:val="en-US"/>
+              </w:rPr>
               <w:t xml:space="preserve"> </w:t>
             </w:r>
-            <w:r>
-              <w:t xml:space="preserve">“The </w:t>
-            </w:r>
             <w:proofErr w:type="spellStart"/>
             <w:r>
-              <w:t>Gu</w:t>
+              <w:rPr>
+                <w:lang w:val="en-US"/>
+              </w:rPr>
+              <w:t>staat</w:t>
             </w:r>
             <w:proofErr w:type="spellEnd"/>
             <w:r>
-              <w:t xml:space="preserve">" red shirt XML tag </w:t>
+              <w:rPr>
+                <w:lang w:val="en-US"/>
+              </w:rPr>
+              <w:t xml:space="preserve"> er “</w:t>
             </w:r>
             <w:proofErr w:type="spellStart"/>
             <w:r>
-              <w:t>t-shirt</w:t>
+              <w:rPr>
+                <w:lang w:val="en-US"/>
+              </w:rPr>
+              <w:t>Voorraad</w:t>
             </w:r>
             <w:proofErr w:type="spellEnd"/>
             <w:r>
-              <w:t xml:space="preserve"> (White) XXS”, geven </w:t>
-            </w:r>
-            <w:r>
-              <w:t>“</w:t>
-            </w:r>
-            <w:r>
-              <w:t>Ruime voorraad beschikbaar</w:t>
-            </w:r>
-            <w:r>
-              <w:t>.</w:t>
-            </w:r>
-            <w:r>
-              <w:t>”</w:t>
-            </w:r>
-            <w:r>
-              <w:t xml:space="preserve"> </w:t>
-            </w:r>
-            <w:r>
-              <w:t>a</w:t>
-            </w:r>
-            <w:r>
-              <w:t>an.</w:t>
-            </w:r>
-          </w:p>
-          <w:p/>
-          <w:p>
-            <w:r>
-              <w:t>In het geval van het derde product</w:t>
-            </w:r>
-            <w:r>
-              <w:t xml:space="preserve"> (</w:t>
-            </w:r>
-          </w:p>
-          <w:p>
-            <w:pPr>
               <w:rPr>
                 <w:lang w:val="en-US"/>
               </w:rPr>
-            </w:pPr>
-            <w:r>
-              <w:rPr>
-                <w:lang w:val="en-US"/>
-              </w:rPr>
-              <w:t>“</w:t>
-            </w:r>
-            <w:r>
-              <w:rPr>
-                <w:lang w:val="en-US"/>
-              </w:rPr>
-              <w:t>The Gu" red shirt XML tag t-shirt (White) XS</w:t>
-            </w:r>
-            <w:r>
-              <w:rPr>
-                <w:lang w:val="en-US"/>
-              </w:rPr>
-              <w:t>”)</w:t>
-            </w:r>
-            <w:r>
-              <w:rPr>
-                <w:lang w:val="en-US"/>
-              </w:rPr>
-              <w:t xml:space="preserve"> </w:t>
-            </w:r>
-            <w:proofErr w:type="spellStart"/>
-            <w:r>
-              <w:rPr>
-                <w:lang w:val="en-US"/>
-              </w:rPr>
-              <w:t>staat</w:t>
-            </w:r>
-            <w:proofErr w:type="spellEnd"/>
-            <w:r>
-              <w:rPr>
-                <w:lang w:val="en-US"/>
-              </w:rPr>
-              <w:t xml:space="preserve"> er “</w:t>
-            </w:r>
-            <w:proofErr w:type="spellStart"/>
-            <w:r>
-              <w:rPr>
-                <w:lang w:val="en-US"/>
-              </w:rPr>
-              <w:t>Voorraad</w:t>
-            </w:r>
-            <w:proofErr w:type="spellEnd"/>
-            <w:r>
-              <w:rPr>
-                <w:lang w:val="en-US"/>
-              </w:rPr>
               <w:t>: 25”.</w:t>
+            </w:r>
+          </w:p>
+        </w:tc>
+        <w:tc>
+          <w:tcPr>
+            <w:tcW w:w="1224" w:type="dxa"/>
+            <w:shd w:val="clear" w:color="auto" w:fill="92D050"/>
+          </w:tcPr>
+          <w:p>
+            <w:r>
+              <w:t>OK</w:t>
             </w:r>
           </w:p>
         </w:tc>
       </w:tr>
     </w:tbl>
-    <w:p>
-      <w:pPr>
-        <w:rPr>
-          <w:lang w:val="en-US"/>
-        </w:rPr>
-      </w:pPr>
-    </w:p>
     <w:p>
       <w:pPr>
         <w:rPr>
@@ -4157,6 +4250,21 @@
 </file>
 
 <file path=customXml/item1.xml><?xml version="1.0" encoding="utf-8"?>
+<p:properties xmlns:p="http://schemas.microsoft.com/office/2006/metadata/properties" xmlns:xsi="http://www.w3.org/2001/XMLSchema-instance" xmlns:pc="http://schemas.microsoft.com/office/infopath/2007/PartnerControls">
+  <documentManagement/>
+</p:properties>
+</file>
+
+<file path=customXml/item2.xml><?xml version="1.0" encoding="utf-8"?>
+<?mso-contentType ?>
+<FormTemplates xmlns="http://schemas.microsoft.com/sharepoint/v3/contenttype/forms">
+  <Display>DocumentLibraryForm</Display>
+  <Edit>DocumentLibraryForm</Edit>
+  <New>DocumentLibraryForm</New>
+</FormTemplates>
+</file>
+
+<file path=customXml/item3.xml><?xml version="1.0" encoding="utf-8"?>
 <ct:contentTypeSchema xmlns:ct="http://schemas.microsoft.com/office/2006/metadata/contentType" xmlns:ma="http://schemas.microsoft.com/office/2006/metadata/properties/metaAttributes" ct:_="" ma:_="" ma:contentTypeName="Document" ma:contentTypeID="0x0101004C10B3DED3E2EB48A4C764334C398804" ma:contentTypeVersion="11" ma:contentTypeDescription="Create a new document." ma:contentTypeScope="" ma:versionID="3c41095dd60f52e6dd00572665be3373">
   <xsd:schema xmlns:xsd="http://www.w3.org/2001/XMLSchema" xmlns:xs="http://www.w3.org/2001/XMLSchema" xmlns:p="http://schemas.microsoft.com/office/2006/metadata/properties" xmlns:ns3="2c86a540-7ffd-400f-96aa-e95230e260dd" xmlns:ns4="16787901-a0d5-42d5-87d1-7d90e1a6eede" targetNamespace="http://schemas.microsoft.com/office/2006/metadata/properties" ma:root="true" ma:fieldsID="03596143cb65afcfc3a539726312a881" ns3:_="" ns4:_="">
     <xsd:import namespace="2c86a540-7ffd-400f-96aa-e95230e260dd"/>
@@ -4365,22 +4473,24 @@
 </ct:contentTypeSchema>
 </file>
 
-<file path=customXml/item2.xml><?xml version="1.0" encoding="utf-8"?>
-<?mso-contentType ?>
-<FormTemplates xmlns="http://schemas.microsoft.com/sharepoint/v3/contenttype/forms">
-  <Display>DocumentLibraryForm</Display>
-  <Edit>DocumentLibraryForm</Edit>
-  <New>DocumentLibraryForm</New>
-</FormTemplates>
+<file path=customXml/itemProps1.xml><?xml version="1.0" encoding="utf-8"?>
+<ds:datastoreItem xmlns:ds="http://schemas.openxmlformats.org/officeDocument/2006/customXml" ds:itemID="{30A7799F-51AF-4506-9C09-98BB93810B0C}">
+  <ds:schemaRefs>
+    <ds:schemaRef ds:uri="http://schemas.microsoft.com/office/2006/metadata/properties"/>
+    <ds:schemaRef ds:uri="http://schemas.microsoft.com/office/infopath/2007/PartnerControls"/>
+  </ds:schemaRefs>
+</ds:datastoreItem>
 </file>
 
-<file path=customXml/item3.xml><?xml version="1.0" encoding="utf-8"?>
-<p:properties xmlns:p="http://schemas.microsoft.com/office/2006/metadata/properties" xmlns:xsi="http://www.w3.org/2001/XMLSchema-instance" xmlns:pc="http://schemas.microsoft.com/office/infopath/2007/PartnerControls">
-  <documentManagement/>
-</p:properties>
+<file path=customXml/itemProps2.xml><?xml version="1.0" encoding="utf-8"?>
+<ds:datastoreItem xmlns:ds="http://schemas.openxmlformats.org/officeDocument/2006/customXml" ds:itemID="{01F70975-A3D7-45E2-B519-344D846D192B}">
+  <ds:schemaRefs>
+    <ds:schemaRef ds:uri="http://schemas.microsoft.com/sharepoint/v3/contenttype/forms"/>
+  </ds:schemaRefs>
+</ds:datastoreItem>
 </file>
 
-<file path=customXml/itemProps1.xml><?xml version="1.0" encoding="utf-8"?>
+<file path=customXml/itemProps3.xml><?xml version="1.0" encoding="utf-8"?>
 <ds:datastoreItem xmlns:ds="http://schemas.openxmlformats.org/officeDocument/2006/customXml" ds:itemID="{07233818-C395-4C13-BFE1-AFE9721A27B3}">
   <ds:schemaRefs>
     <ds:schemaRef ds:uri="http://schemas.microsoft.com/office/2006/metadata/contentType"/>
@@ -4397,21 +4507,4 @@
     <ds:schemaRef ds:uri="http://schemas.microsoft.com/internal/obd"/>
   </ds:schemaRefs>
 </ds:datastoreItem>
-</file>
-
-<file path=customXml/itemProps2.xml><?xml version="1.0" encoding="utf-8"?>
-<ds:datastoreItem xmlns:ds="http://schemas.openxmlformats.org/officeDocument/2006/customXml" ds:itemID="{01F70975-A3D7-45E2-B519-344D846D192B}">
-  <ds:schemaRefs>
-    <ds:schemaRef ds:uri="http://schemas.microsoft.com/sharepoint/v3/contenttype/forms"/>
-  </ds:schemaRefs>
-</ds:datastoreItem>
-</file>
-
-<file path=customXml/itemProps3.xml><?xml version="1.0" encoding="utf-8"?>
-<ds:datastoreItem xmlns:ds="http://schemas.openxmlformats.org/officeDocument/2006/customXml" ds:itemID="{30A7799F-51AF-4506-9C09-98BB93810B0C}">
-  <ds:schemaRefs>
-    <ds:schemaRef ds:uri="http://schemas.microsoft.com/office/2006/metadata/properties"/>
-    <ds:schemaRef ds:uri="http://schemas.microsoft.com/office/infopath/2007/PartnerControls"/>
-  </ds:schemaRefs>
-</ds:datastoreItem>
 </file>
</xml_diff>